<commit_message>
Update sprawozdanie brute force.docx
</commit_message>
<xml_diff>
--- a/PEA/sprawozdanie brute force.docx
+++ b/PEA/sprawozdanie brute force.docx
@@ -53,23 +53,7 @@
           <w:color w:val="FF0000"/>
           <w:sz w:val="32"/>
         </w:rPr>
-        <w:t>20</w:t>
-      </w:r>
-      <w:r>
-        <w:rPr>
-          <w:rFonts w:ascii="RoughTypewriter" w:hAnsi="RoughTypewriter"/>
-          <w:color w:val="FF0000"/>
-          <w:sz w:val="32"/>
-        </w:rPr>
-        <w:t>/10/202</w:t>
-      </w:r>
-      <w:r>
-        <w:rPr>
-          <w:rFonts w:ascii="RoughTypewriter" w:hAnsi="RoughTypewriter"/>
-          <w:color w:val="FF0000"/>
-          <w:sz w:val="32"/>
-        </w:rPr>
-        <w:t>1</w:t>
+        <w:t>20/10/2021</w:t>
       </w:r>
     </w:p>
     <w:p>
@@ -86,23 +70,7 @@
           <w:sz w:val="24"/>
           <w:szCs w:val="24"/>
         </w:rPr>
-        <w:t>25270</w:t>
-      </w:r>
-      <w:r>
-        <w:rPr>
-          <w:rFonts w:ascii="RoughTypewriter" w:hAnsi="RoughTypewriter" w:cs="Courier New"/>
-          <w:sz w:val="24"/>
-          <w:szCs w:val="24"/>
-        </w:rPr>
-        <w:t>2</w:t>
-      </w:r>
-      <w:r>
-        <w:rPr>
-          <w:rFonts w:ascii="RoughTypewriter" w:hAnsi="RoughTypewriter" w:cs="Courier New"/>
-          <w:sz w:val="24"/>
-          <w:szCs w:val="24"/>
-        </w:rPr>
-        <w:t xml:space="preserve"> Bartłomiej Sawicki</w:t>
+        <w:t>252702 Bartłomiej Sawicki</w:t>
       </w:r>
     </w:p>
     <w:p>
@@ -608,10 +576,7 @@
     </w:p>
     <w:p>
       <w:r>
-        <w:t>Do sprawdzenia poprawności działania wybrano następujący zestaw instancji</w:t>
-      </w:r>
-      <w:r>
-        <w:t>:</w:t>
+        <w:t>Do sprawdzenia poprawności działania wybrano następujący zestaw instancji:</w:t>
       </w:r>
     </w:p>
     <w:p>
@@ -1004,6 +969,11 @@
       </w:pPr>
     </w:p>
     <w:p>
+      <w:r>
+        <w:t>Specyfikacja sprzętu, na którym przeprowadzono badania:</w:t>
+      </w:r>
+    </w:p>
+    <w:p>
       <w:pPr>
         <w:spacing w:line="240" w:lineRule="auto"/>
         <w:jc w:val="both"/>
@@ -1019,7 +989,41 @@
           <w:sz w:val="20"/>
           <w:szCs w:val="20"/>
         </w:rPr>
-        <w:t>Specyfikacja sprzętu, na którym przeprowadzono badania:</w:t>
+        <w:drawing>
+          <wp:inline distT="0" distB="0" distL="0" distR="0" wp14:anchorId="14E65C68" wp14:editId="06E6EA3A">
+            <wp:extent cx="5760720" cy="1287145"/>
+            <wp:effectExtent l="0" t="0" r="0" b="8255"/>
+            <wp:docPr id="2" name="Obraz 2" descr="Obraz zawierający tekst&#10;&#10;Opis wygenerowany automatycznie"/>
+            <wp:cNvGraphicFramePr>
+              <a:graphicFrameLocks xmlns:a="http://schemas.openxmlformats.org/drawingml/2006/main" noChangeAspect="1"/>
+            </wp:cNvGraphicFramePr>
+            <a:graphic xmlns:a="http://schemas.openxmlformats.org/drawingml/2006/main">
+              <a:graphicData uri="http://schemas.openxmlformats.org/drawingml/2006/picture">
+                <pic:pic xmlns:pic="http://schemas.openxmlformats.org/drawingml/2006/picture">
+                  <pic:nvPicPr>
+                    <pic:cNvPr id="2" name="Obraz 2" descr="Obraz zawierający tekst&#10;&#10;Opis wygenerowany automatycznie"/>
+                    <pic:cNvPicPr/>
+                  </pic:nvPicPr>
+                  <pic:blipFill>
+                    <a:blip r:embed="rId18"/>
+                    <a:stretch>
+                      <a:fillRect/>
+                    </a:stretch>
+                  </pic:blipFill>
+                  <pic:spPr>
+                    <a:xfrm>
+                      <a:off x="0" y="0"/>
+                      <a:ext cx="5760720" cy="1287145"/>
+                    </a:xfrm>
+                    <a:prstGeom prst="rect">
+                      <a:avLst/>
+                    </a:prstGeom>
+                  </pic:spPr>
+                </pic:pic>
+              </a:graphicData>
+            </a:graphic>
+          </wp:inline>
+        </w:drawing>
       </w:r>
     </w:p>
     <w:p>
@@ -1073,7 +1077,7 @@
             <wp:cNvGraphicFramePr/>
             <a:graphic xmlns:a="http://schemas.openxmlformats.org/drawingml/2006/main">
               <a:graphicData uri="http://schemas.openxmlformats.org/drawingml/2006/chart">
-                <c:chart xmlns:c="http://schemas.openxmlformats.org/drawingml/2006/chart" xmlns:r="http://schemas.openxmlformats.org/officeDocument/2006/relationships" r:id="rId18"/>
+                <c:chart xmlns:c="http://schemas.openxmlformats.org/drawingml/2006/chart" xmlns:r="http://schemas.openxmlformats.org/officeDocument/2006/relationships" r:id="rId19"/>
               </a:graphicData>
             </a:graphic>
           </wp:inline>
@@ -1104,23 +1108,7 @@
           <w:sz w:val="18"/>
           <w:szCs w:val="18"/>
         </w:rPr>
-        <w:t>4</w:t>
-      </w:r>
-      <w:r>
-        <w:rPr>
-          <w:color w:val="2E74B5" w:themeColor="accent5" w:themeShade="BF"/>
-          <w:sz w:val="18"/>
-          <w:szCs w:val="18"/>
-        </w:rPr>
-        <w:t xml:space="preserve">: </w:t>
-      </w:r>
-      <w:r>
-        <w:rPr>
-          <w:color w:val="2E74B5" w:themeColor="accent5" w:themeShade="BF"/>
-          <w:sz w:val="18"/>
-          <w:szCs w:val="18"/>
-        </w:rPr>
-        <w:t>Wykres zależności czasu od liczby wierzchołków grafu</w:t>
+        <w:t>4: Wykres zależności czasu od liczby wierzchołków grafu</w:t>
       </w:r>
     </w:p>
     <w:p/>
@@ -1146,13 +1134,7 @@
         <w:jc w:val="both"/>
       </w:pPr>
       <w:r>
-        <w:t>Krzywa wzrostu czasu względem wielkości instancji ma charakter wykładniczy(rysunek</w:t>
-      </w:r>
-      <w:r>
-        <w:t xml:space="preserve"> 4).</w:t>
-      </w:r>
-      <w:r>
-        <w:t xml:space="preserve"> Nało</w:t>
+        <w:t>Krzywa wzrostu czasu względem wielkości instancji ma charakter wykładniczy(rysunek 4). Nało</w:t>
       </w:r>
       <w:r>
         <w:rPr>
@@ -1170,13 +1152,7 @@
         <w:t>ż</w:t>
       </w:r>
       <w:r>
-        <w:t>e badany algorytm wyznacza</w:t>
-      </w:r>
-      <w:r>
-        <w:t xml:space="preserve"> </w:t>
-      </w:r>
-      <w:r>
-        <w:t>rozwiązania problemu komiwoja</w:t>
+        <w:t>e badany algorytm wyznacza rozwiązania problemu komiwoja</w:t>
       </w:r>
       <w:r>
         <w:rPr>
@@ -1194,13 +1170,7 @@
         <w:t>ż</w:t>
       </w:r>
       <w:r>
-        <w:t>nym względem wielkości</w:t>
-      </w:r>
-      <w:r>
-        <w:t xml:space="preserve"> </w:t>
-      </w:r>
-      <w:r>
-        <w:t>instancji (obie krzywe są zgodne co do kształtu). Zło</w:t>
+        <w:t>nym względem wielkości instancji (obie krzywe są zgodne co do kształtu). Zło</w:t>
       </w:r>
       <w:r>
         <w:rPr>
@@ -1218,13 +1188,7 @@
         <w:t>ść</w:t>
       </w:r>
       <w:r>
-        <w:t xml:space="preserve"> czasowa opracowanego algorytmu wynosi</w:t>
-      </w:r>
-      <w:r>
-        <w:t xml:space="preserve"> </w:t>
-      </w:r>
-      <w:r>
-        <w:t>O(n!).</w:t>
+        <w:t xml:space="preserve"> czasowa opracowanego algorytmu wynosi O(n!).</w:t>
       </w:r>
     </w:p>
     <w:sectPr>
@@ -2479,6 +2443,7 @@
   <w:style w:type="character" w:default="1" w:styleId="Domylnaczcionkaakapitu">
     <w:name w:val="Default Paragraph Font"/>
     <w:uiPriority w:val="1"/>
+    <w:semiHidden/>
     <w:unhideWhenUsed/>
   </w:style>
   <w:style w:type="table" w:default="1" w:styleId="Standardowy">

</xml_diff>